<commit_message>
Attempt to fix the PDF document generation for the contract and pre-checkin documents. 	modified:   Hubs/CreateDocumentsHub.cs 	modified:   ProcessingClasses/DocumentCreation/DocumentProcessing.cs 	modified:   ProcessingClasses/DocumentCreation/MigraDocPDF.cs
</commit_message>
<xml_diff>
--- a/DocumentTemplates/BookingDetailsTemplate.docx
+++ b/DocumentTemplates/BookingDetailsTemplate.docx
@@ -1,6 +1,6 @@
 
 <file path=word/document.xml><?xml version="1.0" encoding="utf-8"?>
-<w:document xmlns:wpc="http://schemas.microsoft.com/office/word/2010/wordprocessingCanvas" xmlns:cx="http://schemas.microsoft.com/office/drawing/2014/chartex" xmlns:cx1="http://schemas.microsoft.com/office/drawing/2015/9/8/chartex" xmlns:mc="http://schemas.openxmlformats.org/markup-compatibility/2006" xmlns:o="urn:schemas-microsoft-com:office:office" xmlns:r="http://schemas.openxmlformats.org/officeDocument/2006/relationships" xmlns:m="http://schemas.openxmlformats.org/officeDocument/2006/math" xmlns:v="urn:schemas-microsoft-com:vml" xmlns:wp14="http://schemas.microsoft.com/office/word/2010/wordprocessingDrawing" xmlns:wp="http://schemas.openxmlformats.org/drawingml/2006/wordprocessingDrawing" xmlns:w10="urn:schemas-microsoft-com:office:word" xmlns:w="http://schemas.openxmlformats.org/wordprocessingml/2006/main" xmlns:w14="http://schemas.microsoft.com/office/word/2010/wordml" xmlns:w15="http://schemas.microsoft.com/office/word/2012/wordml" xmlns:w16se="http://schemas.microsoft.com/office/word/2015/wordml/symex" xmlns:wpg="http://schemas.microsoft.com/office/word/2010/wordprocessingGroup" xmlns:wpi="http://schemas.microsoft.com/office/word/2010/wordprocessingInk" xmlns:wne="http://schemas.microsoft.com/office/word/2006/wordml" xmlns:wps="http://schemas.microsoft.com/office/word/2010/wordprocessingShape" mc:Ignorable="w14 w15 w16se wp14">
+<w:document xmlns:wpc="http://schemas.microsoft.com/office/word/2010/wordprocessingCanvas" xmlns:cx="http://schemas.microsoft.com/office/drawing/2014/chartex" xmlns:cx1="http://schemas.microsoft.com/office/drawing/2015/9/8/chartex" xmlns:cx2="http://schemas.microsoft.com/office/drawing/2015/10/21/chartex" xmlns:cx3="http://schemas.microsoft.com/office/drawing/2016/5/9/chartex" xmlns:cx4="http://schemas.microsoft.com/office/drawing/2016/5/10/chartex" xmlns:cx5="http://schemas.microsoft.com/office/drawing/2016/5/11/chartex" xmlns:cx6="http://schemas.microsoft.com/office/drawing/2016/5/12/chartex" xmlns:cx7="http://schemas.microsoft.com/office/drawing/2016/5/13/chartex" xmlns:cx8="http://schemas.microsoft.com/office/drawing/2016/5/14/chartex" xmlns:mc="http://schemas.openxmlformats.org/markup-compatibility/2006" xmlns:aink="http://schemas.microsoft.com/office/drawing/2016/ink" xmlns:am3d="http://schemas.microsoft.com/office/drawing/2017/model3d" xmlns:o="urn:schemas-microsoft-com:office:office" xmlns:oel="http://schemas.microsoft.com/office/2019/extlst" xmlns:r="http://schemas.openxmlformats.org/officeDocument/2006/relationships" xmlns:m="http://schemas.openxmlformats.org/officeDocument/2006/math" xmlns:v="urn:schemas-microsoft-com:vml" xmlns:wp14="http://schemas.microsoft.com/office/word/2010/wordprocessingDrawing" xmlns:wp="http://schemas.openxmlformats.org/drawingml/2006/wordprocessingDrawing" xmlns:w10="urn:schemas-microsoft-com:office:word" xmlns:w="http://schemas.openxmlformats.org/wordprocessingml/2006/main" xmlns:w14="http://schemas.microsoft.com/office/word/2010/wordml" xmlns:w15="http://schemas.microsoft.com/office/word/2012/wordml" xmlns:w16cex="http://schemas.microsoft.com/office/word/2018/wordml/cex" xmlns:w16cid="http://schemas.microsoft.com/office/word/2016/wordml/cid" xmlns:w16="http://schemas.microsoft.com/office/word/2018/wordml" xmlns:w16du="http://schemas.microsoft.com/office/word/2023/wordml/word16du" xmlns:w16sdtdh="http://schemas.microsoft.com/office/word/2020/wordml/sdtdatahash" xmlns:w16sdtfl="http://schemas.microsoft.com/office/word/2024/wordml/sdtformatlock" xmlns:w16se="http://schemas.microsoft.com/office/word/2015/wordml/symex" xmlns:wpg="http://schemas.microsoft.com/office/word/2010/wordprocessingGroup" xmlns:wpi="http://schemas.microsoft.com/office/word/2010/wordprocessingInk" xmlns:wne="http://schemas.microsoft.com/office/word/2006/wordml" xmlns:wps="http://schemas.microsoft.com/office/word/2010/wordprocessingShape" mc:Ignorable="w14 w15 w16se w16cid w16 w16cex w16sdtdh w16sdtfl w16du wp14">
   <w:body>
     <w:p>
       <w:pPr>
@@ -8,6 +8,7 @@
         <w:spacing w:before="240"/>
         <w:jc w:val="center"/>
         <w:rPr>
+          <w:rFonts w:ascii="Aptos" w:hAnsi="Aptos"/>
           <w:color w:val="4472C4" w:themeColor="accent1"/>
           <w:sz w:val="72"/>
           <w:szCs w:val="72"/>
@@ -15,6 +16,7 @@
       </w:pPr>
       <w:r>
         <w:rPr>
+          <w:rFonts w:ascii="Aptos" w:hAnsi="Aptos"/>
           <w:color w:val="4472C4" w:themeColor="accent1"/>
           <w:sz w:val="72"/>
           <w:szCs w:val="72"/>
@@ -47,12 +49,14 @@
             <w:pPr>
               <w:spacing w:before="60" w:after="60"/>
               <w:rPr>
+                <w:rFonts w:ascii="Aptos" w:hAnsi="Aptos"/>
                 <w:sz w:val="32"/>
                 <w:szCs w:val="32"/>
               </w:rPr>
             </w:pPr>
             <w:r>
               <w:rPr>
+                <w:rFonts w:ascii="Aptos" w:hAnsi="Aptos"/>
                 <w:sz w:val="32"/>
                 <w:szCs w:val="32"/>
               </w:rPr>
@@ -68,6 +72,7 @@
             <w:pPr>
               <w:spacing w:before="60" w:after="60"/>
               <w:rPr>
+                <w:rFonts w:ascii="Aptos" w:hAnsi="Aptos"/>
                 <w:b/>
                 <w:bCs/>
                 <w:sz w:val="32"/>
@@ -76,6 +81,7 @@
             </w:pPr>
             <w:r>
               <w:rPr>
+                <w:rFonts w:ascii="Aptos" w:hAnsi="Aptos"/>
                 <w:b/>
                 <w:bCs/>
                 <w:sz w:val="32"/>
@@ -85,6 +91,7 @@
             </w:r>
             <w:r>
               <w:rPr>
+                <w:rFonts w:ascii="Aptos" w:hAnsi="Aptos"/>
                 <w:b/>
                 <w:bCs/>
                 <w:sz w:val="32"/>
@@ -94,6 +101,7 @@
             </w:r>
             <w:r>
               <w:rPr>
+                <w:rFonts w:ascii="Aptos" w:hAnsi="Aptos"/>
                 <w:b/>
                 <w:bCs/>
                 <w:sz w:val="32"/>
@@ -103,6 +111,7 @@
             </w:r>
             <w:r>
               <w:rPr>
+                <w:rFonts w:ascii="Aptos" w:hAnsi="Aptos"/>
                 <w:b/>
                 <w:bCs/>
                 <w:noProof/>
@@ -113,6 +122,7 @@
             </w:r>
             <w:r>
               <w:rPr>
+                <w:rFonts w:ascii="Aptos" w:hAnsi="Aptos"/>
                 <w:b/>
                 <w:bCs/>
                 <w:sz w:val="32"/>
@@ -122,6 +132,7 @@
             </w:r>
             <w:r>
               <w:rPr>
+                <w:rFonts w:ascii="Aptos" w:hAnsi="Aptos"/>
                 <w:b/>
                 <w:bCs/>
                 <w:sz w:val="32"/>
@@ -131,6 +142,7 @@
             </w:r>
             <w:r>
               <w:rPr>
+                <w:rFonts w:ascii="Aptos" w:hAnsi="Aptos"/>
                 <w:b/>
                 <w:bCs/>
                 <w:sz w:val="32"/>
@@ -140,6 +152,7 @@
             </w:r>
             <w:r>
               <w:rPr>
+                <w:rFonts w:ascii="Aptos" w:hAnsi="Aptos"/>
                 <w:b/>
                 <w:bCs/>
                 <w:sz w:val="32"/>
@@ -149,6 +162,7 @@
             </w:r>
             <w:r>
               <w:rPr>
+                <w:rFonts w:ascii="Aptos" w:hAnsi="Aptos"/>
                 <w:b/>
                 <w:bCs/>
                 <w:sz w:val="32"/>
@@ -158,6 +172,7 @@
             </w:r>
             <w:r>
               <w:rPr>
+                <w:rFonts w:ascii="Aptos" w:hAnsi="Aptos"/>
                 <w:b/>
                 <w:bCs/>
                 <w:noProof/>
@@ -168,6 +183,7 @@
             </w:r>
             <w:r>
               <w:rPr>
+                <w:rFonts w:ascii="Aptos" w:hAnsi="Aptos"/>
                 <w:b/>
                 <w:bCs/>
                 <w:sz w:val="32"/>
@@ -187,12 +203,14 @@
             <w:pPr>
               <w:spacing w:before="60" w:after="60"/>
               <w:rPr>
+                <w:rFonts w:ascii="Aptos" w:hAnsi="Aptos"/>
                 <w:sz w:val="32"/>
                 <w:szCs w:val="32"/>
               </w:rPr>
             </w:pPr>
             <w:r>
               <w:rPr>
+                <w:rFonts w:ascii="Aptos" w:hAnsi="Aptos"/>
                 <w:sz w:val="32"/>
                 <w:szCs w:val="32"/>
               </w:rPr>
@@ -208,6 +226,7 @@
             <w:pPr>
               <w:spacing w:before="60" w:after="60"/>
               <w:rPr>
+                <w:rFonts w:ascii="Aptos" w:hAnsi="Aptos"/>
                 <w:b/>
                 <w:bCs/>
                 <w:sz w:val="32"/>
@@ -216,6 +235,7 @@
             </w:pPr>
             <w:r>
               <w:rPr>
+                <w:rFonts w:ascii="Aptos" w:hAnsi="Aptos"/>
                 <w:b/>
                 <w:bCs/>
                 <w:sz w:val="32"/>
@@ -225,6 +245,7 @@
             </w:r>
             <w:r>
               <w:rPr>
+                <w:rFonts w:ascii="Aptos" w:hAnsi="Aptos"/>
                 <w:b/>
                 <w:bCs/>
                 <w:sz w:val="32"/>
@@ -234,6 +255,7 @@
             </w:r>
             <w:r>
               <w:rPr>
+                <w:rFonts w:ascii="Aptos" w:hAnsi="Aptos"/>
                 <w:sz w:val="20"/>
                 <w:szCs w:val="20"/>
               </w:rPr>
@@ -241,6 +263,7 @@
             </w:r>
             <w:r>
               <w:rPr>
+                <w:rFonts w:ascii="Aptos" w:hAnsi="Aptos"/>
                 <w:b/>
                 <w:bCs/>
                 <w:sz w:val="32"/>
@@ -250,6 +273,7 @@
             </w:r>
             <w:r>
               <w:rPr>
+                <w:rFonts w:ascii="Aptos" w:hAnsi="Aptos"/>
                 <w:b/>
                 <w:bCs/>
                 <w:noProof/>
@@ -260,6 +284,7 @@
             </w:r>
             <w:r>
               <w:rPr>
+                <w:rFonts w:ascii="Aptos" w:hAnsi="Aptos"/>
                 <w:b/>
                 <w:bCs/>
                 <w:sz w:val="32"/>
@@ -279,12 +304,14 @@
             <w:pPr>
               <w:spacing w:before="60" w:after="60"/>
               <w:rPr>
+                <w:rFonts w:ascii="Aptos" w:hAnsi="Aptos"/>
                 <w:sz w:val="32"/>
                 <w:szCs w:val="32"/>
               </w:rPr>
             </w:pPr>
             <w:r>
               <w:rPr>
+                <w:rFonts w:ascii="Aptos" w:hAnsi="Aptos"/>
                 <w:sz w:val="32"/>
                 <w:szCs w:val="32"/>
               </w:rPr>
@@ -300,6 +327,7 @@
             <w:pPr>
               <w:spacing w:before="60" w:after="60"/>
               <w:rPr>
+                <w:rFonts w:ascii="Aptos" w:hAnsi="Aptos"/>
                 <w:b/>
                 <w:bCs/>
                 <w:sz w:val="32"/>
@@ -308,6 +336,7 @@
             </w:pPr>
             <w:r>
               <w:rPr>
+                <w:rFonts w:ascii="Aptos" w:hAnsi="Aptos"/>
                 <w:b/>
                 <w:bCs/>
                 <w:sz w:val="32"/>
@@ -317,6 +346,7 @@
             </w:r>
             <w:r>
               <w:rPr>
+                <w:rFonts w:ascii="Aptos" w:hAnsi="Aptos"/>
                 <w:b/>
                 <w:bCs/>
                 <w:sz w:val="32"/>
@@ -326,6 +356,7 @@
             </w:r>
             <w:r>
               <w:rPr>
+                <w:rFonts w:ascii="Aptos" w:hAnsi="Aptos"/>
                 <w:b/>
                 <w:bCs/>
                 <w:sz w:val="32"/>
@@ -335,6 +366,7 @@
             </w:r>
             <w:r>
               <w:rPr>
+                <w:rFonts w:ascii="Aptos" w:hAnsi="Aptos"/>
                 <w:b/>
                 <w:bCs/>
                 <w:noProof/>
@@ -345,6 +377,7 @@
             </w:r>
             <w:r>
               <w:rPr>
+                <w:rFonts w:ascii="Aptos" w:hAnsi="Aptos"/>
                 <w:b/>
                 <w:bCs/>
                 <w:sz w:val="32"/>
@@ -364,12 +397,14 @@
             <w:pPr>
               <w:spacing w:before="60" w:after="60"/>
               <w:rPr>
+                <w:rFonts w:ascii="Aptos" w:hAnsi="Aptos"/>
                 <w:sz w:val="32"/>
                 <w:szCs w:val="32"/>
               </w:rPr>
             </w:pPr>
             <w:r>
               <w:rPr>
+                <w:rFonts w:ascii="Aptos" w:hAnsi="Aptos"/>
                 <w:sz w:val="32"/>
                 <w:szCs w:val="32"/>
               </w:rPr>
@@ -385,6 +420,7 @@
             <w:pPr>
               <w:spacing w:before="60" w:after="60"/>
               <w:rPr>
+                <w:rFonts w:ascii="Aptos" w:hAnsi="Aptos"/>
                 <w:b/>
                 <w:bCs/>
                 <w:sz w:val="32"/>
@@ -393,6 +429,7 @@
             </w:pPr>
             <w:r>
               <w:rPr>
+                <w:rFonts w:ascii="Aptos" w:hAnsi="Aptos"/>
                 <w:b/>
                 <w:bCs/>
                 <w:sz w:val="32"/>
@@ -402,6 +439,7 @@
             </w:r>
             <w:r>
               <w:rPr>
+                <w:rFonts w:ascii="Aptos" w:hAnsi="Aptos"/>
                 <w:b/>
                 <w:bCs/>
                 <w:sz w:val="32"/>
@@ -411,6 +449,7 @@
             </w:r>
             <w:r>
               <w:rPr>
+                <w:rFonts w:ascii="Aptos" w:hAnsi="Aptos"/>
                 <w:b/>
                 <w:bCs/>
                 <w:sz w:val="32"/>
@@ -420,6 +459,7 @@
             </w:r>
             <w:r>
               <w:rPr>
+                <w:rFonts w:ascii="Aptos" w:hAnsi="Aptos"/>
                 <w:b/>
                 <w:bCs/>
                 <w:noProof/>
@@ -430,6 +470,7 @@
             </w:r>
             <w:r>
               <w:rPr>
+                <w:rFonts w:ascii="Aptos" w:hAnsi="Aptos"/>
                 <w:b/>
                 <w:bCs/>
                 <w:sz w:val="32"/>
@@ -439,6 +480,7 @@
             </w:r>
             <w:r>
               <w:rPr>
+                <w:rFonts w:ascii="Aptos" w:hAnsi="Aptos"/>
                 <w:b/>
                 <w:bCs/>
                 <w:sz w:val="32"/>
@@ -448,6 +490,7 @@
             </w:r>
             <w:r>
               <w:rPr>
+                <w:rFonts w:ascii="Aptos" w:hAnsi="Aptos"/>
                 <w:b/>
                 <w:bCs/>
                 <w:sz w:val="32"/>
@@ -457,6 +500,7 @@
             </w:r>
             <w:r>
               <w:rPr>
+                <w:rFonts w:ascii="Aptos" w:hAnsi="Aptos"/>
                 <w:b/>
                 <w:bCs/>
                 <w:sz w:val="32"/>
@@ -466,6 +510,7 @@
             </w:r>
             <w:r>
               <w:rPr>
+                <w:rFonts w:ascii="Aptos" w:hAnsi="Aptos"/>
                 <w:b/>
                 <w:bCs/>
                 <w:sz w:val="32"/>
@@ -475,6 +520,7 @@
             </w:r>
             <w:r>
               <w:rPr>
+                <w:rFonts w:ascii="Aptos" w:hAnsi="Aptos"/>
                 <w:b/>
                 <w:bCs/>
                 <w:sz w:val="32"/>
@@ -484,6 +530,7 @@
             </w:r>
             <w:r>
               <w:rPr>
+                <w:rFonts w:ascii="Aptos" w:hAnsi="Aptos"/>
                 <w:b/>
                 <w:bCs/>
                 <w:noProof/>
@@ -494,6 +541,7 @@
             </w:r>
             <w:r>
               <w:rPr>
+                <w:rFonts w:ascii="Aptos" w:hAnsi="Aptos"/>
                 <w:b/>
                 <w:bCs/>
                 <w:sz w:val="32"/>
@@ -501,8 +549,6 @@
               </w:rPr>
               <w:fldChar w:fldCharType="end"/>
             </w:r>
-            <w:bookmarkStart w:id="0" w:name="_GoBack"/>
-            <w:bookmarkEnd w:id="0"/>
           </w:p>
         </w:tc>
       </w:tr>
@@ -515,12 +561,14 @@
             <w:pPr>
               <w:spacing w:before="60" w:after="60"/>
               <w:rPr>
+                <w:rFonts w:ascii="Aptos" w:hAnsi="Aptos"/>
                 <w:sz w:val="32"/>
                 <w:szCs w:val="32"/>
               </w:rPr>
             </w:pPr>
             <w:r>
               <w:rPr>
+                <w:rFonts w:ascii="Aptos" w:hAnsi="Aptos"/>
                 <w:sz w:val="32"/>
                 <w:szCs w:val="32"/>
               </w:rPr>
@@ -528,6 +576,7 @@
             </w:r>
             <w:r>
               <w:rPr>
+                <w:rFonts w:ascii="Aptos" w:hAnsi="Aptos"/>
                 <w:sz w:val="32"/>
                 <w:szCs w:val="32"/>
               </w:rPr>
@@ -535,6 +584,7 @@
             </w:r>
             <w:r>
               <w:rPr>
+                <w:rFonts w:ascii="Aptos" w:hAnsi="Aptos"/>
                 <w:sz w:val="32"/>
                 <w:szCs w:val="32"/>
               </w:rPr>
@@ -542,6 +592,7 @@
             </w:r>
             <w:r>
               <w:rPr>
+                <w:rFonts w:ascii="Aptos" w:hAnsi="Aptos"/>
                 <w:sz w:val="32"/>
                 <w:szCs w:val="32"/>
               </w:rPr>
@@ -549,6 +600,7 @@
             </w:r>
             <w:r>
               <w:rPr>
+                <w:rFonts w:ascii="Aptos" w:hAnsi="Aptos"/>
                 <w:sz w:val="32"/>
                 <w:szCs w:val="32"/>
               </w:rPr>
@@ -564,6 +616,7 @@
             <w:pPr>
               <w:spacing w:before="60" w:after="60"/>
               <w:rPr>
+                <w:rFonts w:ascii="Aptos" w:hAnsi="Aptos"/>
                 <w:b/>
                 <w:bCs/>
                 <w:sz w:val="32"/>
@@ -572,6 +625,7 @@
             </w:pPr>
             <w:r>
               <w:rPr>
+                <w:rFonts w:ascii="Aptos" w:hAnsi="Aptos"/>
                 <w:b/>
                 <w:bCs/>
                 <w:sz w:val="32"/>
@@ -581,6 +635,7 @@
             </w:r>
             <w:r>
               <w:rPr>
+                <w:rFonts w:ascii="Aptos" w:hAnsi="Aptos"/>
                 <w:b/>
                 <w:bCs/>
                 <w:sz w:val="32"/>
@@ -590,6 +645,7 @@
             </w:r>
             <w:r>
               <w:rPr>
+                <w:rFonts w:ascii="Aptos" w:hAnsi="Aptos"/>
                 <w:b/>
                 <w:bCs/>
                 <w:sz w:val="32"/>
@@ -599,6 +655,7 @@
             </w:r>
             <w:r>
               <w:rPr>
+                <w:rFonts w:ascii="Aptos" w:hAnsi="Aptos"/>
                 <w:b/>
                 <w:bCs/>
                 <w:noProof/>
@@ -609,6 +666,7 @@
             </w:r>
             <w:r>
               <w:rPr>
+                <w:rFonts w:ascii="Aptos" w:hAnsi="Aptos"/>
                 <w:b/>
                 <w:bCs/>
                 <w:sz w:val="32"/>
@@ -628,12 +686,14 @@
             <w:pPr>
               <w:spacing w:before="60" w:after="60"/>
               <w:rPr>
+                <w:rFonts w:ascii="Aptos" w:hAnsi="Aptos"/>
                 <w:sz w:val="32"/>
                 <w:szCs w:val="32"/>
               </w:rPr>
             </w:pPr>
             <w:r>
               <w:rPr>
+                <w:rFonts w:ascii="Aptos" w:hAnsi="Aptos"/>
                 <w:sz w:val="32"/>
                 <w:szCs w:val="32"/>
               </w:rPr>
@@ -649,6 +709,7 @@
             <w:pPr>
               <w:spacing w:before="60" w:after="60"/>
               <w:rPr>
+                <w:rFonts w:ascii="Aptos" w:hAnsi="Aptos"/>
                 <w:b/>
                 <w:bCs/>
                 <w:sz w:val="32"/>
@@ -657,6 +718,7 @@
             </w:pPr>
             <w:r>
               <w:rPr>
+                <w:rFonts w:ascii="Aptos" w:hAnsi="Aptos"/>
                 <w:b/>
                 <w:bCs/>
                 <w:sz w:val="32"/>
@@ -666,6 +728,7 @@
             </w:r>
             <w:r>
               <w:rPr>
+                <w:rFonts w:ascii="Aptos" w:hAnsi="Aptos"/>
                 <w:b/>
                 <w:bCs/>
                 <w:sz w:val="32"/>
@@ -675,6 +738,7 @@
             </w:r>
             <w:r>
               <w:rPr>
+                <w:rFonts w:ascii="Aptos" w:hAnsi="Aptos"/>
                 <w:sz w:val="20"/>
                 <w:szCs w:val="20"/>
               </w:rPr>
@@ -682,6 +746,7 @@
             </w:r>
             <w:r>
               <w:rPr>
+                <w:rFonts w:ascii="Aptos" w:hAnsi="Aptos"/>
                 <w:b/>
                 <w:bCs/>
                 <w:sz w:val="32"/>
@@ -691,6 +756,7 @@
             </w:r>
             <w:r>
               <w:rPr>
+                <w:rFonts w:ascii="Aptos" w:hAnsi="Aptos"/>
                 <w:b/>
                 <w:bCs/>
                 <w:noProof/>
@@ -701,6 +767,7 @@
             </w:r>
             <w:r>
               <w:rPr>
+                <w:rFonts w:ascii="Aptos" w:hAnsi="Aptos"/>
                 <w:b/>
                 <w:bCs/>
                 <w:sz w:val="32"/>
@@ -720,12 +787,14 @@
             <w:pPr>
               <w:spacing w:before="60"/>
               <w:rPr>
+                <w:rFonts w:ascii="Aptos" w:hAnsi="Aptos"/>
                 <w:sz w:val="32"/>
                 <w:szCs w:val="32"/>
               </w:rPr>
             </w:pPr>
             <w:r>
               <w:rPr>
+                <w:rFonts w:ascii="Aptos" w:hAnsi="Aptos"/>
                 <w:sz w:val="32"/>
                 <w:szCs w:val="32"/>
               </w:rPr>
@@ -741,6 +810,7 @@
             <w:pPr>
               <w:spacing w:before="60"/>
               <w:rPr>
+                <w:rFonts w:ascii="Aptos" w:hAnsi="Aptos"/>
                 <w:b/>
                 <w:bCs/>
                 <w:sz w:val="32"/>
@@ -749,6 +819,7 @@
             </w:pPr>
             <w:r>
               <w:rPr>
+                <w:rFonts w:ascii="Aptos" w:hAnsi="Aptos"/>
                 <w:b/>
                 <w:bCs/>
                 <w:sz w:val="32"/>
@@ -758,6 +829,7 @@
             </w:r>
             <w:r>
               <w:rPr>
+                <w:rFonts w:ascii="Aptos" w:hAnsi="Aptos"/>
                 <w:b/>
                 <w:bCs/>
                 <w:sz w:val="32"/>
@@ -767,6 +839,7 @@
             </w:r>
             <w:r>
               <w:rPr>
+                <w:rFonts w:ascii="Aptos" w:hAnsi="Aptos"/>
                 <w:sz w:val="20"/>
                 <w:szCs w:val="20"/>
               </w:rPr>
@@ -774,6 +847,7 @@
             </w:r>
             <w:r>
               <w:rPr>
+                <w:rFonts w:ascii="Aptos" w:hAnsi="Aptos"/>
                 <w:b/>
                 <w:bCs/>
                 <w:sz w:val="32"/>
@@ -783,6 +857,7 @@
             </w:r>
             <w:r>
               <w:rPr>
+                <w:rFonts w:ascii="Aptos" w:hAnsi="Aptos"/>
                 <w:b/>
                 <w:bCs/>
                 <w:noProof/>
@@ -793,6 +868,7 @@
             </w:r>
             <w:r>
               <w:rPr>
+                <w:rFonts w:ascii="Aptos" w:hAnsi="Aptos"/>
                 <w:b/>
                 <w:bCs/>
                 <w:sz w:val="32"/>
@@ -809,6 +885,7 @@
         <w:pStyle w:val="Titolo2"/>
         <w:spacing w:before="0"/>
         <w:rPr>
+          <w:rFonts w:ascii="Aptos" w:hAnsi="Aptos"/>
           <w:b/>
           <w:bCs/>
           <w:sz w:val="40"/>
@@ -817,6 +894,7 @@
       </w:pPr>
       <w:r>
         <w:rPr>
+          <w:rFonts w:ascii="Aptos" w:hAnsi="Aptos"/>
           <w:noProof/>
           <w:color w:val="4472C4" w:themeColor="accent1"/>
           <w:sz w:val="72"/>
@@ -826,7 +904,7 @@
         <mc:AlternateContent>
           <mc:Choice Requires="wps">
             <w:drawing>
-              <wp:anchor distT="45720" distB="45720" distL="114300" distR="114300" simplePos="0" relativeHeight="251667456" behindDoc="0" locked="0" layoutInCell="1" allowOverlap="1" wp14:anchorId="4E77EF41" wp14:editId="7343354D">
+              <wp:anchor distT="45720" distB="45720" distL="114300" distR="114300" simplePos="0" relativeHeight="251667456" behindDoc="0" locked="0" layoutInCell="1" allowOverlap="1" wp14:anchorId="448CB6A7" wp14:editId="6547EE65">
                 <wp:simplePos x="0" y="0"/>
                 <wp:positionH relativeFrom="margin">
                   <wp:posOffset>-1905</wp:posOffset>
@@ -968,11 +1046,11 @@
           </mc:Choice>
           <mc:Fallback>
             <w:pict>
-              <v:shapetype w14:anchorId="4E77EF41" id="_x0000_t202" coordsize="21600,21600" o:spt="202" path="m,l,21600r21600,l21600,xe">
+              <v:shapetype w14:anchorId="448CB6A7" id="_x0000_t202" coordsize="21600,21600" o:spt="202" path="m,l,21600r21600,l21600,xe">
                 <v:stroke joinstyle="miter"/>
                 <v:path gradientshapeok="t" o:connecttype="rect"/>
               </v:shapetype>
-              <v:shape id="Casella di testo 2" o:spid="_x0000_s1026" type="#_x0000_t202" style="position:absolute;margin-left:-.15pt;margin-top:209.1pt;width:223.5pt;height:71.55pt;z-index:251667456;visibility:visible;mso-wrap-style:square;mso-width-percent:0;mso-height-percent:0;mso-wrap-distance-left:9pt;mso-wrap-distance-top:3.6pt;mso-wrap-distance-right:9pt;mso-wrap-distance-bottom:3.6pt;mso-position-horizontal:absolute;mso-position-horizontal-relative:margin;mso-position-vertical:absolute;mso-position-vertical-relative:text;mso-width-percent:0;mso-height-percent:0;mso-width-relative:margin;mso-height-relative:margin;v-text-anchor:top" o:gfxdata="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">
+              <v:shape id="Casella di testo 2" o:spid="_x0000_s1026" type="#_x0000_t202" style="position:absolute;margin-left:-.15pt;margin-top:209.1pt;width:223.5pt;height:71.55pt;z-index:251667456;visibility:visible;mso-wrap-style:square;mso-width-percent:0;mso-height-percent:0;mso-wrap-distance-left:9pt;mso-wrap-distance-top:3.6pt;mso-wrap-distance-right:9pt;mso-wrap-distance-bottom:3.6pt;mso-position-horizontal:absolute;mso-position-horizontal-relative:margin;mso-position-vertical:absolute;mso-position-vertical-relative:text;mso-width-percent:0;mso-height-percent:0;mso-width-relative:margin;mso-height-relative:margin;v-text-anchor:top" o:gfxdata="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">
                 <v:textbox>
                   <w:txbxContent>
                     <w:p>
@@ -1065,6 +1143,7 @@
       </w:r>
       <w:r>
         <w:rPr>
+          <w:rFonts w:ascii="Aptos" w:hAnsi="Aptos"/>
           <w:b/>
           <w:bCs/>
           <w:sz w:val="40"/>
@@ -1074,6 +1153,7 @@
       </w:r>
       <w:r>
         <w:rPr>
+          <w:rFonts w:ascii="Aptos" w:hAnsi="Aptos"/>
           <w:b/>
           <w:bCs/>
           <w:sz w:val="40"/>
@@ -1083,6 +1163,7 @@
       </w:r>
       <w:r>
         <w:rPr>
+          <w:rFonts w:ascii="Aptos" w:hAnsi="Aptos"/>
           <w:b/>
           <w:bCs/>
           <w:sz w:val="40"/>
@@ -1092,6 +1173,7 @@
       </w:r>
       <w:r>
         <w:rPr>
+          <w:rFonts w:ascii="Aptos" w:hAnsi="Aptos"/>
           <w:b/>
           <w:bCs/>
           <w:sz w:val="40"/>
@@ -1101,6 +1183,7 @@
       </w:r>
       <w:r>
         <w:rPr>
+          <w:rFonts w:ascii="Aptos" w:hAnsi="Aptos"/>
           <w:b/>
           <w:bCs/>
           <w:sz w:val="40"/>
@@ -1125,10 +1208,10 @@
         <w:tblLook w:val="04A0" w:firstRow="1" w:lastRow="0" w:firstColumn="1" w:lastColumn="0" w:noHBand="0" w:noVBand="1"/>
       </w:tblPr>
       <w:tblGrid>
-        <w:gridCol w:w="446"/>
-        <w:gridCol w:w="5144"/>
-        <w:gridCol w:w="399"/>
-        <w:gridCol w:w="3645"/>
+        <w:gridCol w:w="475"/>
+        <w:gridCol w:w="5116"/>
+        <w:gridCol w:w="409"/>
+        <w:gridCol w:w="3634"/>
       </w:tblGrid>
       <w:tr>
         <w:trPr>
@@ -1142,6 +1225,7 @@
           <w:p>
             <w:pPr>
               <w:rPr>
+                <w:rFonts w:ascii="Aptos" w:hAnsi="Aptos"/>
                 <w:color w:val="4472C4" w:themeColor="accent1"/>
                 <w:sz w:val="36"/>
                 <w:szCs w:val="36"/>
@@ -1149,6 +1233,7 @@
             </w:pPr>
             <w:r>
               <w:rPr>
+                <w:rFonts w:ascii="Aptos" w:hAnsi="Aptos"/>
                 <w:color w:val="4472C4" w:themeColor="accent1"/>
                 <w:sz w:val="36"/>
                 <w:szCs w:val="36"/>
@@ -1165,6 +1250,7 @@
           <w:p>
             <w:pPr>
               <w:rPr>
+                <w:rFonts w:ascii="Aptos" w:hAnsi="Aptos"/>
                 <w:color w:val="4472C4" w:themeColor="accent1"/>
                 <w:sz w:val="36"/>
                 <w:szCs w:val="36"/>
@@ -1172,6 +1258,7 @@
             </w:pPr>
             <w:r>
               <w:rPr>
+                <w:rFonts w:ascii="Aptos" w:hAnsi="Aptos"/>
                 <w:sz w:val="36"/>
                 <w:szCs w:val="36"/>
               </w:rPr>
@@ -1187,6 +1274,7 @@
           <w:p>
             <w:pPr>
               <w:rPr>
+                <w:rFonts w:ascii="Aptos" w:hAnsi="Aptos"/>
                 <w:color w:val="4472C4" w:themeColor="accent1"/>
                 <w:sz w:val="36"/>
                 <w:szCs w:val="36"/>
@@ -1194,6 +1282,7 @@
             </w:pPr>
             <w:r>
               <w:rPr>
+                <w:rFonts w:ascii="Aptos" w:hAnsi="Aptos"/>
                 <w:color w:val="4472C4" w:themeColor="accent1"/>
                 <w:sz w:val="36"/>
                 <w:szCs w:val="36"/>
@@ -1210,12 +1299,14 @@
           <w:p>
             <w:pPr>
               <w:rPr>
+                <w:rFonts w:ascii="Aptos" w:hAnsi="Aptos"/>
                 <w:sz w:val="36"/>
                 <w:szCs w:val="36"/>
               </w:rPr>
             </w:pPr>
             <w:r>
               <w:rPr>
+                <w:rFonts w:ascii="Aptos" w:hAnsi="Aptos"/>
                 <w:sz w:val="36"/>
                 <w:szCs w:val="36"/>
               </w:rPr>
@@ -1223,6 +1314,7 @@
             </w:r>
             <w:r>
               <w:rPr>
+                <w:rFonts w:ascii="Aptos" w:hAnsi="Aptos"/>
                 <w:sz w:val="36"/>
                 <w:szCs w:val="36"/>
               </w:rPr>
@@ -1230,6 +1322,7 @@
             </w:r>
             <w:r>
               <w:rPr>
+                <w:rFonts w:ascii="Aptos" w:hAnsi="Aptos"/>
                 <w:sz w:val="36"/>
                 <w:szCs w:val="36"/>
               </w:rPr>
@@ -1237,6 +1330,7 @@
             </w:r>
             <w:r>
               <w:rPr>
+                <w:rFonts w:ascii="Aptos" w:hAnsi="Aptos"/>
                 <w:noProof/>
                 <w:sz w:val="36"/>
                 <w:szCs w:val="36"/>
@@ -1245,6 +1339,7 @@
             </w:r>
             <w:r>
               <w:rPr>
+                <w:rFonts w:ascii="Aptos" w:hAnsi="Aptos"/>
                 <w:sz w:val="36"/>
                 <w:szCs w:val="36"/>
               </w:rPr>
@@ -1265,6 +1360,7 @@
           <w:p>
             <w:pPr>
               <w:rPr>
+                <w:rFonts w:ascii="Aptos" w:hAnsi="Aptos"/>
                 <w:color w:val="4472C4" w:themeColor="accent1"/>
                 <w:sz w:val="36"/>
                 <w:szCs w:val="36"/>
@@ -1272,6 +1368,7 @@
             </w:pPr>
             <w:r>
               <w:rPr>
+                <w:rFonts w:ascii="Aptos" w:hAnsi="Aptos"/>
                 <w:color w:val="4472C4" w:themeColor="accent1"/>
                 <w:sz w:val="36"/>
                 <w:szCs w:val="36"/>
@@ -1288,6 +1385,7 @@
           <w:p>
             <w:pPr>
               <w:rPr>
+                <w:rFonts w:ascii="Aptos" w:hAnsi="Aptos"/>
                 <w:color w:val="4472C4" w:themeColor="accent1"/>
                 <w:sz w:val="36"/>
                 <w:szCs w:val="36"/>
@@ -1295,6 +1393,7 @@
             </w:pPr>
             <w:r>
               <w:rPr>
+                <w:rFonts w:ascii="Aptos" w:hAnsi="Aptos"/>
                 <w:sz w:val="36"/>
                 <w:szCs w:val="36"/>
               </w:rPr>
@@ -1310,6 +1409,7 @@
           <w:p>
             <w:pPr>
               <w:rPr>
+                <w:rFonts w:ascii="Aptos" w:hAnsi="Aptos"/>
                 <w:color w:val="4472C4" w:themeColor="accent1"/>
                 <w:sz w:val="36"/>
                 <w:szCs w:val="36"/>
@@ -1317,6 +1417,7 @@
             </w:pPr>
             <w:r>
               <w:rPr>
+                <w:rFonts w:ascii="Aptos" w:hAnsi="Aptos"/>
                 <w:color w:val="4472C4" w:themeColor="accent1"/>
                 <w:sz w:val="36"/>
                 <w:szCs w:val="36"/>
@@ -1333,6 +1434,7 @@
           <w:p>
             <w:pPr>
               <w:rPr>
+                <w:rFonts w:ascii="Aptos" w:hAnsi="Aptos"/>
                 <w:color w:val="4472C4" w:themeColor="accent1"/>
                 <w:sz w:val="36"/>
                 <w:szCs w:val="36"/>
@@ -1353,6 +1455,7 @@
           <w:p>
             <w:pPr>
               <w:rPr>
+                <w:rFonts w:ascii="Aptos" w:hAnsi="Aptos"/>
                 <w:color w:val="4472C4" w:themeColor="accent1"/>
                 <w:sz w:val="36"/>
                 <w:szCs w:val="36"/>
@@ -1360,6 +1463,7 @@
             </w:pPr>
             <w:r>
               <w:rPr>
+                <w:rFonts w:ascii="Aptos" w:hAnsi="Aptos"/>
                 <w:color w:val="4472C4" w:themeColor="accent1"/>
                 <w:sz w:val="36"/>
                 <w:szCs w:val="36"/>
@@ -1376,6 +1480,7 @@
           <w:p>
             <w:pPr>
               <w:rPr>
+                <w:rFonts w:ascii="Aptos" w:hAnsi="Aptos"/>
                 <w:color w:val="4472C4" w:themeColor="accent1"/>
                 <w:sz w:val="36"/>
                 <w:szCs w:val="36"/>
@@ -1383,6 +1488,7 @@
             </w:pPr>
             <w:r>
               <w:rPr>
+                <w:rFonts w:ascii="Aptos" w:hAnsi="Aptos"/>
                 <w:sz w:val="36"/>
                 <w:szCs w:val="36"/>
               </w:rPr>
@@ -1398,6 +1504,7 @@
           <w:p>
             <w:pPr>
               <w:rPr>
+                <w:rFonts w:ascii="Aptos" w:hAnsi="Aptos"/>
                 <w:color w:val="4472C4" w:themeColor="accent1"/>
                 <w:sz w:val="36"/>
                 <w:szCs w:val="36"/>
@@ -1405,6 +1512,7 @@
             </w:pPr>
             <w:r>
               <w:rPr>
+                <w:rFonts w:ascii="Aptos" w:hAnsi="Aptos"/>
                 <w:color w:val="4472C4" w:themeColor="accent1"/>
                 <w:sz w:val="36"/>
                 <w:szCs w:val="36"/>
@@ -1421,12 +1529,14 @@
           <w:p>
             <w:pPr>
               <w:rPr>
+                <w:rFonts w:ascii="Aptos" w:hAnsi="Aptos"/>
                 <w:sz w:val="36"/>
                 <w:szCs w:val="36"/>
               </w:rPr>
             </w:pPr>
             <w:r>
               <w:rPr>
+                <w:rFonts w:ascii="Aptos" w:hAnsi="Aptos"/>
                 <w:color w:val="4472C4" w:themeColor="accent1"/>
                 <w:sz w:val="36"/>
                 <w:szCs w:val="36"/>
@@ -1435,6 +1545,7 @@
             </w:r>
             <w:r>
               <w:rPr>
+                <w:rFonts w:ascii="Aptos" w:hAnsi="Aptos"/>
                 <w:color w:val="4472C4" w:themeColor="accent1"/>
                 <w:sz w:val="36"/>
                 <w:szCs w:val="36"/>
@@ -1443,6 +1554,7 @@
             </w:r>
             <w:r>
               <w:rPr>
+                <w:rFonts w:ascii="Aptos" w:hAnsi="Aptos"/>
                 <w:color w:val="4472C4" w:themeColor="accent1"/>
                 <w:sz w:val="36"/>
                 <w:szCs w:val="36"/>
@@ -1451,6 +1563,7 @@
             </w:r>
             <w:r>
               <w:rPr>
+                <w:rFonts w:ascii="Aptos" w:hAnsi="Aptos"/>
                 <w:noProof/>
                 <w:color w:val="4472C4" w:themeColor="accent1"/>
                 <w:sz w:val="36"/>
@@ -1460,6 +1573,7 @@
             </w:r>
             <w:r>
               <w:rPr>
+                <w:rFonts w:ascii="Aptos" w:hAnsi="Aptos"/>
                 <w:color w:val="4472C4" w:themeColor="accent1"/>
                 <w:sz w:val="36"/>
                 <w:szCs w:val="36"/>
@@ -1481,6 +1595,7 @@
           <w:p>
             <w:pPr>
               <w:rPr>
+                <w:rFonts w:ascii="Aptos" w:hAnsi="Aptos"/>
                 <w:color w:val="4472C4" w:themeColor="accent1"/>
                 <w:sz w:val="36"/>
                 <w:szCs w:val="36"/>
@@ -1488,6 +1603,7 @@
             </w:pPr>
             <w:r>
               <w:rPr>
+                <w:rFonts w:ascii="Aptos" w:hAnsi="Aptos"/>
                 <w:color w:val="4472C4" w:themeColor="accent1"/>
                 <w:sz w:val="36"/>
                 <w:szCs w:val="36"/>
@@ -1504,6 +1620,7 @@
           <w:p>
             <w:pPr>
               <w:rPr>
+                <w:rFonts w:ascii="Aptos" w:hAnsi="Aptos"/>
                 <w:color w:val="4472C4" w:themeColor="accent1"/>
                 <w:sz w:val="36"/>
                 <w:szCs w:val="36"/>
@@ -1511,66 +1628,27 @@
             </w:pPr>
             <w:r>
               <w:rPr>
-                <w:sz w:val="36"/>
-                <w:szCs w:val="36"/>
-              </w:rPr>
-              <w:t>Imp</w:t>
-            </w:r>
-            <w:r>
-              <w:rPr>
-                <w:sz w:val="36"/>
-                <w:szCs w:val="36"/>
-              </w:rPr>
-              <w:t>osta</w:t>
-            </w:r>
-            <w:r>
-              <w:rPr>
-                <w:sz w:val="36"/>
-                <w:szCs w:val="36"/>
+                <w:rFonts w:ascii="Aptos" w:hAnsi="Aptos"/>
+                <w:sz w:val="36"/>
+                <w:szCs w:val="36"/>
+              </w:rPr>
+              <w:t>Imposta di soggiorno</w:t>
+            </w:r>
+            <w:r>
+              <w:rPr>
+                <w:rFonts w:ascii="Aptos" w:hAnsi="Aptos"/>
+                <w:sz w:val="32"/>
+                <w:szCs w:val="32"/>
               </w:rPr>
               <w:t xml:space="preserve"> </w:t>
             </w:r>
             <w:r>
               <w:rPr>
-                <w:sz w:val="36"/>
-                <w:szCs w:val="36"/>
-              </w:rPr>
-              <w:t>di s</w:t>
-            </w:r>
-            <w:r>
-              <w:rPr>
-                <w:sz w:val="36"/>
-                <w:szCs w:val="36"/>
-              </w:rPr>
-              <w:t>oggiorno</w:t>
-            </w:r>
-            <w:r>
-              <w:rPr>
-                <w:sz w:val="32"/>
-                <w:szCs w:val="32"/>
-              </w:rPr>
-              <w:t xml:space="preserve"> </w:t>
-            </w:r>
-            <w:r>
-              <w:rPr>
+                <w:rFonts w:ascii="Aptos" w:hAnsi="Aptos"/>
                 <w:sz w:val="24"/>
                 <w:szCs w:val="24"/>
               </w:rPr>
-              <w:t>(da anni</w:t>
-            </w:r>
-            <w:r>
-              <w:rPr>
-                <w:sz w:val="24"/>
-                <w:szCs w:val="24"/>
-              </w:rPr>
-              <w:t xml:space="preserve"> 12</w:t>
-            </w:r>
-            <w:r>
-              <w:rPr>
-                <w:sz w:val="24"/>
-                <w:szCs w:val="24"/>
-              </w:rPr>
-              <w:t>)</w:t>
+              <w:t>(da anni 12)</w:t>
             </w:r>
           </w:p>
         </w:tc>
@@ -1582,6 +1660,7 @@
           <w:p>
             <w:pPr>
               <w:rPr>
+                <w:rFonts w:ascii="Aptos" w:hAnsi="Aptos"/>
                 <w:noProof/>
                 <w:color w:val="4472C4" w:themeColor="accent1"/>
                 <w:sz w:val="36"/>
@@ -1590,6 +1669,7 @@
             </w:pPr>
             <w:r>
               <w:rPr>
+                <w:rFonts w:ascii="Aptos" w:hAnsi="Aptos"/>
                 <w:color w:val="4472C4" w:themeColor="accent1"/>
                 <w:sz w:val="36"/>
                 <w:szCs w:val="36"/>
@@ -1606,6 +1686,7 @@
           <w:p>
             <w:pPr>
               <w:rPr>
+                <w:rFonts w:ascii="Aptos" w:hAnsi="Aptos"/>
                 <w:color w:val="4472C4" w:themeColor="accent1"/>
                 <w:sz w:val="36"/>
                 <w:szCs w:val="36"/>
@@ -1613,6 +1694,7 @@
             </w:pPr>
             <w:r>
               <w:rPr>
+                <w:rFonts w:ascii="Aptos" w:hAnsi="Aptos"/>
                 <w:noProof/>
                 <w:color w:val="4472C4" w:themeColor="accent1"/>
                 <w:sz w:val="36"/>
@@ -1622,7 +1704,7 @@
               <mc:AlternateContent>
                 <mc:Choice Requires="wps">
                   <w:drawing>
-                    <wp:anchor distT="0" distB="0" distL="114300" distR="114300" simplePos="0" relativeHeight="251665408" behindDoc="0" locked="0" layoutInCell="1" allowOverlap="1" wp14:anchorId="123B44D7" wp14:editId="5BBB06C3">
+                    <wp:anchor distT="0" distB="0" distL="114300" distR="114300" simplePos="0" relativeHeight="251665408" behindDoc="0" locked="0" layoutInCell="1" allowOverlap="1" wp14:anchorId="13918EB5" wp14:editId="521C6C73">
                       <wp:simplePos x="0" y="0"/>
                       <wp:positionH relativeFrom="column">
                         <wp:posOffset>1886585</wp:posOffset>
@@ -1704,6 +1786,7 @@
             </w:r>
             <w:r>
               <w:rPr>
+                <w:rFonts w:ascii="Aptos" w:hAnsi="Aptos"/>
                 <w:color w:val="4472C4" w:themeColor="accent1"/>
                 <w:sz w:val="36"/>
                 <w:szCs w:val="36"/>
@@ -1712,6 +1795,7 @@
             </w:r>
             <w:r>
               <w:rPr>
+                <w:rFonts w:ascii="Aptos" w:hAnsi="Aptos"/>
                 <w:color w:val="4472C4" w:themeColor="accent1"/>
                 <w:sz w:val="36"/>
                 <w:szCs w:val="36"/>
@@ -1720,6 +1804,7 @@
             </w:r>
             <w:r>
               <w:rPr>
+                <w:rFonts w:ascii="Aptos" w:hAnsi="Aptos"/>
                 <w:color w:val="4472C4" w:themeColor="accent1"/>
                 <w:sz w:val="36"/>
                 <w:szCs w:val="36"/>
@@ -1728,6 +1813,7 @@
             </w:r>
             <w:r>
               <w:rPr>
+                <w:rFonts w:ascii="Aptos" w:hAnsi="Aptos"/>
                 <w:noProof/>
                 <w:color w:val="4472C4" w:themeColor="accent1"/>
                 <w:sz w:val="36"/>
@@ -1737,6 +1823,7 @@
             </w:r>
             <w:r>
               <w:rPr>
+                <w:rFonts w:ascii="Aptos" w:hAnsi="Aptos"/>
                 <w:color w:val="4472C4" w:themeColor="accent1"/>
                 <w:sz w:val="36"/>
                 <w:szCs w:val="36"/>
@@ -1758,6 +1845,7 @@
           <w:p>
             <w:pPr>
               <w:rPr>
+                <w:rFonts w:ascii="Aptos" w:hAnsi="Aptos"/>
                 <w:b/>
                 <w:bCs/>
                 <w:color w:val="4472C4" w:themeColor="accent1"/>
@@ -1767,6 +1855,7 @@
             </w:pPr>
             <w:r>
               <w:rPr>
+                <w:rFonts w:ascii="Aptos" w:hAnsi="Aptos"/>
                 <w:b/>
                 <w:bCs/>
                 <w:color w:val="4472C4" w:themeColor="accent1"/>
@@ -1785,6 +1874,7 @@
           <w:p>
             <w:pPr>
               <w:rPr>
+                <w:rFonts w:ascii="Aptos" w:hAnsi="Aptos"/>
                 <w:b/>
                 <w:bCs/>
                 <w:color w:val="4472C4" w:themeColor="accent1"/>
@@ -1794,24 +1884,17 @@
             </w:pPr>
             <w:r>
               <w:rPr>
-                <w:b/>
-                <w:bCs/>
-                <w:sz w:val="36"/>
-                <w:szCs w:val="36"/>
-              </w:rPr>
-              <w:t>Totale</w:t>
-            </w:r>
-            <w:r>
-              <w:rPr>
-                <w:b/>
-                <w:bCs/>
-                <w:sz w:val="36"/>
-                <w:szCs w:val="36"/>
-              </w:rPr>
-              <w:t xml:space="preserve"> soggiorno </w:t>
-            </w:r>
-            <w:r>
-              <w:rPr>
+                <w:rFonts w:ascii="Aptos" w:hAnsi="Aptos"/>
+                <w:b/>
+                <w:bCs/>
+                <w:sz w:val="36"/>
+                <w:szCs w:val="36"/>
+              </w:rPr>
+              <w:t xml:space="preserve">Totale soggiorno </w:t>
+            </w:r>
+            <w:r>
+              <w:rPr>
+                <w:rFonts w:ascii="Aptos" w:hAnsi="Aptos"/>
                 <w:sz w:val="24"/>
                 <w:szCs w:val="24"/>
               </w:rPr>
@@ -1827,6 +1910,7 @@
           <w:p>
             <w:pPr>
               <w:rPr>
+                <w:rFonts w:ascii="Aptos" w:hAnsi="Aptos"/>
                 <w:b/>
                 <w:bCs/>
                 <w:color w:val="4472C4" w:themeColor="accent1"/>
@@ -1836,6 +1920,7 @@
             </w:pPr>
             <w:r>
               <w:rPr>
+                <w:rFonts w:ascii="Aptos" w:hAnsi="Aptos"/>
                 <w:color w:val="4472C4" w:themeColor="accent1"/>
                 <w:sz w:val="36"/>
                 <w:szCs w:val="36"/>
@@ -1852,6 +1937,7 @@
           <w:p>
             <w:pPr>
               <w:rPr>
+                <w:rFonts w:ascii="Aptos" w:hAnsi="Aptos"/>
                 <w:b/>
                 <w:bCs/>
                 <w:color w:val="4472C4" w:themeColor="accent1"/>
@@ -1874,6 +1960,7 @@
           <w:p>
             <w:pPr>
               <w:rPr>
+                <w:rFonts w:ascii="Aptos" w:hAnsi="Aptos"/>
                 <w:color w:val="4472C4" w:themeColor="accent1"/>
                 <w:sz w:val="36"/>
                 <w:szCs w:val="36"/>
@@ -1881,6 +1968,7 @@
             </w:pPr>
             <w:r>
               <w:rPr>
+                <w:rFonts w:ascii="Aptos" w:hAnsi="Aptos"/>
                 <w:color w:val="4472C4" w:themeColor="accent1"/>
                 <w:sz w:val="36"/>
                 <w:szCs w:val="36"/>
@@ -1897,6 +1985,7 @@
           <w:p>
             <w:pPr>
               <w:rPr>
+                <w:rFonts w:ascii="Aptos" w:hAnsi="Aptos"/>
                 <w:color w:val="4472C4" w:themeColor="accent1"/>
                 <w:sz w:val="36"/>
                 <w:szCs w:val="36"/>
@@ -1904,20 +1993,15 @@
             </w:pPr>
             <w:r>
               <w:rPr>
-                <w:sz w:val="36"/>
-                <w:szCs w:val="36"/>
-              </w:rPr>
-              <w:t>Commissione</w:t>
-            </w:r>
-            <w:r>
-              <w:rPr>
-                <w:sz w:val="36"/>
-                <w:szCs w:val="36"/>
-              </w:rPr>
-              <w:t xml:space="preserve"> </w:t>
-            </w:r>
-            <w:r>
-              <w:rPr>
+                <w:rFonts w:ascii="Aptos" w:hAnsi="Aptos"/>
+                <w:sz w:val="36"/>
+                <w:szCs w:val="36"/>
+              </w:rPr>
+              <w:t xml:space="preserve">Commissione </w:t>
+            </w:r>
+            <w:r>
+              <w:rPr>
+                <w:rFonts w:ascii="Aptos" w:hAnsi="Aptos"/>
                 <w:sz w:val="28"/>
                 <w:szCs w:val="28"/>
               </w:rPr>
@@ -1926,6 +2010,7 @@
             <w:proofErr w:type="spellStart"/>
             <w:r>
               <w:rPr>
+                <w:rFonts w:ascii="Aptos" w:hAnsi="Aptos"/>
                 <w:sz w:val="28"/>
                 <w:szCs w:val="28"/>
               </w:rPr>
@@ -1934,6 +2019,7 @@
             <w:proofErr w:type="spellEnd"/>
             <w:r>
               <w:rPr>
+                <w:rFonts w:ascii="Aptos" w:hAnsi="Aptos"/>
                 <w:sz w:val="28"/>
                 <w:szCs w:val="28"/>
               </w:rPr>
@@ -1941,17 +2027,11 @@
             </w:r>
             <w:r>
               <w:rPr>
+                <w:rFonts w:ascii="Aptos" w:hAnsi="Aptos"/>
                 <w:sz w:val="24"/>
                 <w:szCs w:val="24"/>
               </w:rPr>
-              <w:t xml:space="preserve"> </w:t>
-            </w:r>
-            <w:r>
-              <w:rPr>
-                <w:sz w:val="24"/>
-                <w:szCs w:val="24"/>
-              </w:rPr>
-              <w:t>su (A) o (A+C)</w:t>
+              <w:t xml:space="preserve"> su (A) o (A+C)</w:t>
             </w:r>
           </w:p>
         </w:tc>
@@ -1963,6 +2043,7 @@
           <w:p>
             <w:pPr>
               <w:rPr>
+                <w:rFonts w:ascii="Aptos" w:hAnsi="Aptos"/>
                 <w:color w:val="4472C4" w:themeColor="accent1"/>
                 <w:sz w:val="36"/>
                 <w:szCs w:val="36"/>
@@ -1970,6 +2051,7 @@
             </w:pPr>
             <w:r>
               <w:rPr>
+                <w:rFonts w:ascii="Aptos" w:hAnsi="Aptos"/>
                 <w:color w:val="4472C4" w:themeColor="accent1"/>
                 <w:sz w:val="36"/>
                 <w:szCs w:val="36"/>
@@ -1986,6 +2068,7 @@
           <w:p>
             <w:pPr>
               <w:rPr>
+                <w:rFonts w:ascii="Aptos" w:hAnsi="Aptos"/>
                 <w:color w:val="4472C4" w:themeColor="accent1"/>
                 <w:sz w:val="36"/>
                 <w:szCs w:val="36"/>
@@ -1993,6 +2076,7 @@
             </w:pPr>
             <w:r>
               <w:rPr>
+                <w:rFonts w:ascii="Aptos" w:hAnsi="Aptos"/>
                 <w:color w:val="4472C4" w:themeColor="accent1"/>
                 <w:sz w:val="36"/>
                 <w:szCs w:val="36"/>
@@ -2001,6 +2085,7 @@
             </w:r>
             <w:r>
               <w:rPr>
+                <w:rFonts w:ascii="Aptos" w:hAnsi="Aptos"/>
                 <w:color w:val="4472C4" w:themeColor="accent1"/>
                 <w:sz w:val="36"/>
                 <w:szCs w:val="36"/>
@@ -2009,6 +2094,7 @@
             </w:r>
             <w:r>
               <w:rPr>
+                <w:rFonts w:ascii="Aptos" w:hAnsi="Aptos"/>
                 <w:color w:val="4472C4" w:themeColor="accent1"/>
                 <w:sz w:val="36"/>
                 <w:szCs w:val="36"/>
@@ -2017,6 +2103,7 @@
             </w:r>
             <w:r>
               <w:rPr>
+                <w:rFonts w:ascii="Aptos" w:hAnsi="Aptos"/>
                 <w:noProof/>
                 <w:color w:val="4472C4" w:themeColor="accent1"/>
                 <w:sz w:val="36"/>
@@ -2026,6 +2113,7 @@
             </w:r>
             <w:r>
               <w:rPr>
+                <w:rFonts w:ascii="Aptos" w:hAnsi="Aptos"/>
                 <w:color w:val="4472C4" w:themeColor="accent1"/>
                 <w:sz w:val="36"/>
                 <w:szCs w:val="36"/>
@@ -2047,6 +2135,7 @@
           <w:p>
             <w:pPr>
               <w:rPr>
+                <w:rFonts w:ascii="Aptos" w:hAnsi="Aptos"/>
                 <w:b/>
                 <w:bCs/>
                 <w:color w:val="4472C4" w:themeColor="accent1"/>
@@ -2056,6 +2145,7 @@
             </w:pPr>
             <w:r>
               <w:rPr>
+                <w:rFonts w:ascii="Aptos" w:hAnsi="Aptos"/>
                 <w:b/>
                 <w:bCs/>
                 <w:color w:val="4472C4" w:themeColor="accent1"/>
@@ -2074,6 +2164,7 @@
           <w:p>
             <w:pPr>
               <w:rPr>
+                <w:rFonts w:ascii="Aptos" w:hAnsi="Aptos"/>
                 <w:color w:val="4472C4" w:themeColor="accent1"/>
                 <w:sz w:val="36"/>
                 <w:szCs w:val="36"/>
@@ -2081,6 +2172,7 @@
             </w:pPr>
             <w:r>
               <w:rPr>
+                <w:rFonts w:ascii="Aptos" w:hAnsi="Aptos"/>
                 <w:b/>
                 <w:bCs/>
                 <w:sz w:val="36"/>
@@ -2090,6 +2182,7 @@
             </w:r>
             <w:r>
               <w:rPr>
+                <w:rFonts w:ascii="Aptos" w:hAnsi="Aptos"/>
                 <w:sz w:val="24"/>
                 <w:szCs w:val="24"/>
               </w:rPr>
@@ -2105,6 +2198,7 @@
           <w:p>
             <w:pPr>
               <w:rPr>
+                <w:rFonts w:ascii="Aptos" w:hAnsi="Aptos"/>
                 <w:b/>
                 <w:bCs/>
                 <w:color w:val="4472C4" w:themeColor="accent1"/>
@@ -2114,6 +2208,7 @@
             </w:pPr>
             <w:r>
               <w:rPr>
+                <w:rFonts w:ascii="Aptos" w:hAnsi="Aptos"/>
                 <w:color w:val="4472C4" w:themeColor="accent1"/>
                 <w:sz w:val="36"/>
                 <w:szCs w:val="36"/>
@@ -2130,6 +2225,7 @@
           <w:p>
             <w:pPr>
               <w:rPr>
+                <w:rFonts w:ascii="Aptos" w:hAnsi="Aptos"/>
                 <w:b/>
                 <w:bCs/>
                 <w:color w:val="4472C4" w:themeColor="accent1"/>
@@ -2146,6 +2242,7 @@
         <w:pStyle w:val="Titolo2"/>
         <w:spacing w:before="0"/>
         <w:rPr>
+          <w:rFonts w:ascii="Aptos" w:hAnsi="Aptos"/>
           <w:b/>
           <w:bCs/>
           <w:sz w:val="40"/>
@@ -2154,6 +2251,7 @@
       </w:pPr>
       <w:r>
         <w:rPr>
+          <w:rFonts w:ascii="Aptos" w:hAnsi="Aptos"/>
           <w:noProof/>
           <w:color w:val="4472C4" w:themeColor="accent1"/>
           <w:sz w:val="72"/>
@@ -2163,7 +2261,7 @@
         <mc:AlternateContent>
           <mc:Choice Requires="wps">
             <w:drawing>
-              <wp:anchor distT="45720" distB="45720" distL="114300" distR="114300" simplePos="0" relativeHeight="251659264" behindDoc="0" locked="0" layoutInCell="1" allowOverlap="1" wp14:anchorId="7B0E8C17" wp14:editId="387E07F4">
+              <wp:anchor distT="45720" distB="45720" distL="114300" distR="114300" simplePos="0" relativeHeight="251659264" behindDoc="0" locked="0" layoutInCell="1" allowOverlap="1" wp14:anchorId="2779688C" wp14:editId="77AC847E">
                 <wp:simplePos x="0" y="0"/>
                 <wp:positionH relativeFrom="margin">
                   <wp:posOffset>3263265</wp:posOffset>
@@ -2221,7 +2319,7 @@
                               <w:tblLook w:val="04A0" w:firstRow="1" w:lastRow="0" w:firstColumn="1" w:lastColumn="0" w:noHBand="0" w:noVBand="1"/>
                             </w:tblPr>
                             <w:tblGrid>
-                              <w:gridCol w:w="2290"/>
+                              <w:gridCol w:w="2305"/>
                               <w:gridCol w:w="1868"/>
                             </w:tblGrid>
                             <w:tr>
@@ -2230,11 +2328,9 @@
                                   <w:tcW w:w="2972" w:type="dxa"/>
                                 </w:tcPr>
                                 <w:p>
-                                  <w:proofErr w:type="spellStart"/>
                                   <w:r>
                                     <w:t>AlloggiatiWeb</w:t>
                                   </w:r>
-                                  <w:proofErr w:type="spellEnd"/>
                                   <w:r>
                                     <w:t xml:space="preserve"> </w:t>
                                   </w:r>
@@ -2408,7 +2504,7 @@
           </mc:Choice>
           <mc:Fallback>
             <w:pict>
-              <v:shape w14:anchorId="7B0E8C17" id="_x0000_s1027" type="#_x0000_t202" style="position:absolute;margin-left:256.95pt;margin-top:114.8pt;width:223.5pt;height:123.3pt;z-index:251659264;visibility:visible;mso-wrap-style:square;mso-width-percent:0;mso-height-percent:0;mso-wrap-distance-left:9pt;mso-wrap-distance-top:3.6pt;mso-wrap-distance-right:9pt;mso-wrap-distance-bottom:3.6pt;mso-position-horizontal:absolute;mso-position-horizontal-relative:margin;mso-position-vertical:absolute;mso-position-vertical-relative:text;mso-width-percent:0;mso-height-percent:0;mso-width-relative:margin;mso-height-relative:margin;v-text-anchor:top" o:gfxdata="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">
+              <v:shape w14:anchorId="2779688C" id="_x0000_s1027" type="#_x0000_t202" style="position:absolute;margin-left:256.95pt;margin-top:114.8pt;width:223.5pt;height:123.3pt;z-index:251659264;visibility:visible;mso-wrap-style:square;mso-width-percent:0;mso-height-percent:0;mso-wrap-distance-left:9pt;mso-wrap-distance-top:3.6pt;mso-wrap-distance-right:9pt;mso-wrap-distance-bottom:3.6pt;mso-position-horizontal:absolute;mso-position-horizontal-relative:margin;mso-position-vertical:absolute;mso-position-vertical-relative:text;mso-width-percent:0;mso-height-percent:0;mso-width-relative:margin;mso-height-relative:margin;v-text-anchor:top" o:gfxdata="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">
                 <v:textbox>
                   <w:txbxContent>
                     <w:p>
@@ -2426,7 +2522,7 @@
                         <w:tblLook w:val="04A0" w:firstRow="1" w:lastRow="0" w:firstColumn="1" w:lastColumn="0" w:noHBand="0" w:noVBand="1"/>
                       </w:tblPr>
                       <w:tblGrid>
-                        <w:gridCol w:w="2290"/>
+                        <w:gridCol w:w="2305"/>
                         <w:gridCol w:w="1868"/>
                       </w:tblGrid>
                       <w:tr>
@@ -2435,11 +2531,9 @@
                             <w:tcW w:w="2972" w:type="dxa"/>
                           </w:tcPr>
                           <w:p>
-                            <w:proofErr w:type="spellStart"/>
                             <w:r>
                               <w:t>AlloggiatiWeb</w:t>
                             </w:r>
-                            <w:proofErr w:type="spellEnd"/>
                             <w:r>
                               <w:t xml:space="preserve"> </w:t>
                             </w:r>
@@ -2604,6 +2698,7 @@
       </w:r>
       <w:r>
         <w:rPr>
+          <w:rFonts w:ascii="Aptos" w:hAnsi="Aptos"/>
           <w:noProof/>
           <w:color w:val="4472C4" w:themeColor="accent1"/>
           <w:sz w:val="72"/>
@@ -2613,7 +2708,7 @@
         <mc:AlternateContent>
           <mc:Choice Requires="wps">
             <w:drawing>
-              <wp:anchor distT="45720" distB="45720" distL="114300" distR="114300" simplePos="0" relativeHeight="251663360" behindDoc="0" locked="0" layoutInCell="1" allowOverlap="1" wp14:anchorId="71E23682" wp14:editId="41D17148">
+              <wp:anchor distT="45720" distB="45720" distL="114300" distR="114300" simplePos="0" relativeHeight="251663360" behindDoc="0" locked="0" layoutInCell="1" allowOverlap="1" wp14:anchorId="3063DA79" wp14:editId="01C121D0">
                 <wp:simplePos x="0" y="0"/>
                 <wp:positionH relativeFrom="margin">
                   <wp:posOffset>3263900</wp:posOffset>
@@ -2783,7 +2878,7 @@
           </mc:Choice>
           <mc:Fallback>
             <w:pict>
-              <v:shape w14:anchorId="71E23682" id="_x0000_s1028" type="#_x0000_t202" style="position:absolute;margin-left:257pt;margin-top:7.15pt;width:223.5pt;height:100.25pt;z-index:251663360;visibility:visible;mso-wrap-style:square;mso-width-percent:0;mso-height-percent:0;mso-wrap-distance-left:9pt;mso-wrap-distance-top:3.6pt;mso-wrap-distance-right:9pt;mso-wrap-distance-bottom:3.6pt;mso-position-horizontal:absolute;mso-position-horizontal-relative:margin;mso-position-vertical:absolute;mso-position-vertical-relative:text;mso-width-percent:0;mso-height-percent:0;mso-width-relative:margin;mso-height-relative:margin;v-text-anchor:top" o:gfxdata="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">
+              <v:shape w14:anchorId="3063DA79" id="_x0000_s1028" type="#_x0000_t202" style="position:absolute;margin-left:257pt;margin-top:7.15pt;width:223.5pt;height:100.25pt;z-index:251663360;visibility:visible;mso-wrap-style:square;mso-width-percent:0;mso-height-percent:0;mso-wrap-distance-left:9pt;mso-wrap-distance-top:3.6pt;mso-wrap-distance-right:9pt;mso-wrap-distance-bottom:3.6pt;mso-position-horizontal:absolute;mso-position-horizontal-relative:margin;mso-position-vertical:absolute;mso-position-vertical-relative:text;mso-width-percent:0;mso-height-percent:0;mso-width-relative:margin;mso-height-relative:margin;v-text-anchor:top" o:gfxdata="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">
                 <v:textbox>
                   <w:txbxContent>
                     <w:p>
@@ -2904,6 +2999,7 @@
       </w:r>
       <w:r>
         <w:rPr>
+          <w:rFonts w:ascii="Aptos" w:hAnsi="Aptos"/>
           <w:b/>
           <w:bCs/>
           <w:sz w:val="40"/>
@@ -2919,6 +3015,7 @@
         </w:tabs>
         <w:spacing w:after="0"/>
         <w:rPr>
+          <w:rFonts w:ascii="Aptos" w:hAnsi="Aptos"/>
           <w:b/>
           <w:bCs/>
           <w:sz w:val="36"/>
@@ -2926,7 +3023,13 @@
         </w:rPr>
       </w:pPr>
     </w:p>
-    <w:p/>
+    <w:p>
+      <w:pPr>
+        <w:rPr>
+          <w:rFonts w:ascii="Aptos" w:hAnsi="Aptos"/>
+        </w:rPr>
+      </w:pPr>
+    </w:p>
     <w:sectPr>
       <w:headerReference w:type="default" r:id="rId6"/>
       <w:footerReference w:type="default" r:id="rId7"/>
@@ -2940,7 +3043,7 @@
 </file>
 
 <file path=word/endnotes.xml><?xml version="1.0" encoding="utf-8"?>
-<w:endnotes xmlns:wpc="http://schemas.microsoft.com/office/word/2010/wordprocessingCanvas" xmlns:cx="http://schemas.microsoft.com/office/drawing/2014/chartex" xmlns:cx1="http://schemas.microsoft.com/office/drawing/2015/9/8/chartex" xmlns:mc="http://schemas.openxmlformats.org/markup-compatibility/2006" xmlns:o="urn:schemas-microsoft-com:office:office" xmlns:r="http://schemas.openxmlformats.org/officeDocument/2006/relationships" xmlns:m="http://schemas.openxmlformats.org/officeDocument/2006/math" xmlns:v="urn:schemas-microsoft-com:vml" xmlns:wp14="http://schemas.microsoft.com/office/word/2010/wordprocessingDrawing" xmlns:wp="http://schemas.openxmlformats.org/drawingml/2006/wordprocessingDrawing" xmlns:w10="urn:schemas-microsoft-com:office:word" xmlns:w="http://schemas.openxmlformats.org/wordprocessingml/2006/main" xmlns:w14="http://schemas.microsoft.com/office/word/2010/wordml" xmlns:w15="http://schemas.microsoft.com/office/word/2012/wordml" xmlns:w16se="http://schemas.microsoft.com/office/word/2015/wordml/symex" xmlns:wpg="http://schemas.microsoft.com/office/word/2010/wordprocessingGroup" xmlns:wpi="http://schemas.microsoft.com/office/word/2010/wordprocessingInk" xmlns:wne="http://schemas.microsoft.com/office/word/2006/wordml" xmlns:wps="http://schemas.microsoft.com/office/word/2010/wordprocessingShape" mc:Ignorable="w14 w15 w16se wp14">
+<w:endnotes xmlns:wpc="http://schemas.microsoft.com/office/word/2010/wordprocessingCanvas" xmlns:cx="http://schemas.microsoft.com/office/drawing/2014/chartex" xmlns:cx1="http://schemas.microsoft.com/office/drawing/2015/9/8/chartex" xmlns:cx2="http://schemas.microsoft.com/office/drawing/2015/10/21/chartex" xmlns:cx3="http://schemas.microsoft.com/office/drawing/2016/5/9/chartex" xmlns:cx4="http://schemas.microsoft.com/office/drawing/2016/5/10/chartex" xmlns:cx5="http://schemas.microsoft.com/office/drawing/2016/5/11/chartex" xmlns:cx6="http://schemas.microsoft.com/office/drawing/2016/5/12/chartex" xmlns:cx7="http://schemas.microsoft.com/office/drawing/2016/5/13/chartex" xmlns:cx8="http://schemas.microsoft.com/office/drawing/2016/5/14/chartex" xmlns:mc="http://schemas.openxmlformats.org/markup-compatibility/2006" xmlns:aink="http://schemas.microsoft.com/office/drawing/2016/ink" xmlns:am3d="http://schemas.microsoft.com/office/drawing/2017/model3d" xmlns:o="urn:schemas-microsoft-com:office:office" xmlns:oel="http://schemas.microsoft.com/office/2019/extlst" xmlns:r="http://schemas.openxmlformats.org/officeDocument/2006/relationships" xmlns:m="http://schemas.openxmlformats.org/officeDocument/2006/math" xmlns:v="urn:schemas-microsoft-com:vml" xmlns:wp14="http://schemas.microsoft.com/office/word/2010/wordprocessingDrawing" xmlns:wp="http://schemas.openxmlformats.org/drawingml/2006/wordprocessingDrawing" xmlns:w10="urn:schemas-microsoft-com:office:word" xmlns:w="http://schemas.openxmlformats.org/wordprocessingml/2006/main" xmlns:w14="http://schemas.microsoft.com/office/word/2010/wordml" xmlns:w15="http://schemas.microsoft.com/office/word/2012/wordml" xmlns:w16cex="http://schemas.microsoft.com/office/word/2018/wordml/cex" xmlns:w16cid="http://schemas.microsoft.com/office/word/2016/wordml/cid" xmlns:w16="http://schemas.microsoft.com/office/word/2018/wordml" xmlns:w16du="http://schemas.microsoft.com/office/word/2023/wordml/word16du" xmlns:w16sdtdh="http://schemas.microsoft.com/office/word/2020/wordml/sdtdatahash" xmlns:w16sdtfl="http://schemas.microsoft.com/office/word/2024/wordml/sdtformatlock" xmlns:w16se="http://schemas.microsoft.com/office/word/2015/wordml/symex" xmlns:wpg="http://schemas.microsoft.com/office/word/2010/wordprocessingGroup" xmlns:wpi="http://schemas.microsoft.com/office/word/2010/wordprocessingInk" xmlns:wne="http://schemas.microsoft.com/office/word/2006/wordml" xmlns:wps="http://schemas.microsoft.com/office/word/2010/wordprocessingShape" mc:Ignorable="w14 w15 w16se w16cid w16 w16cex w16sdtdh w16sdtfl w16du wp14">
   <w:endnote w:type="separator" w:id="-1">
     <w:p>
       <w:pPr>
@@ -2965,7 +3068,7 @@
 </file>
 
 <file path=word/footer1.xml><?xml version="1.0" encoding="utf-8"?>
-<w:ftr xmlns:wpc="http://schemas.microsoft.com/office/word/2010/wordprocessingCanvas" xmlns:cx="http://schemas.microsoft.com/office/drawing/2014/chartex" xmlns:cx1="http://schemas.microsoft.com/office/drawing/2015/9/8/chartex" xmlns:mc="http://schemas.openxmlformats.org/markup-compatibility/2006" xmlns:o="urn:schemas-microsoft-com:office:office" xmlns:r="http://schemas.openxmlformats.org/officeDocument/2006/relationships" xmlns:m="http://schemas.openxmlformats.org/officeDocument/2006/math" xmlns:v="urn:schemas-microsoft-com:vml" xmlns:wp14="http://schemas.microsoft.com/office/word/2010/wordprocessingDrawing" xmlns:wp="http://schemas.openxmlformats.org/drawingml/2006/wordprocessingDrawing" xmlns:w10="urn:schemas-microsoft-com:office:word" xmlns:w="http://schemas.openxmlformats.org/wordprocessingml/2006/main" xmlns:w14="http://schemas.microsoft.com/office/word/2010/wordml" xmlns:w15="http://schemas.microsoft.com/office/word/2012/wordml" xmlns:w16se="http://schemas.microsoft.com/office/word/2015/wordml/symex" xmlns:wpg="http://schemas.microsoft.com/office/word/2010/wordprocessingGroup" xmlns:wpi="http://schemas.microsoft.com/office/word/2010/wordprocessingInk" xmlns:wne="http://schemas.microsoft.com/office/word/2006/wordml" xmlns:wps="http://schemas.microsoft.com/office/word/2010/wordprocessingShape" mc:Ignorable="w14 w15 w16se wp14">
+<w:ftr xmlns:wpc="http://schemas.microsoft.com/office/word/2010/wordprocessingCanvas" xmlns:cx="http://schemas.microsoft.com/office/drawing/2014/chartex" xmlns:cx1="http://schemas.microsoft.com/office/drawing/2015/9/8/chartex" xmlns:cx2="http://schemas.microsoft.com/office/drawing/2015/10/21/chartex" xmlns:cx3="http://schemas.microsoft.com/office/drawing/2016/5/9/chartex" xmlns:cx4="http://schemas.microsoft.com/office/drawing/2016/5/10/chartex" xmlns:cx5="http://schemas.microsoft.com/office/drawing/2016/5/11/chartex" xmlns:cx6="http://schemas.microsoft.com/office/drawing/2016/5/12/chartex" xmlns:cx7="http://schemas.microsoft.com/office/drawing/2016/5/13/chartex" xmlns:cx8="http://schemas.microsoft.com/office/drawing/2016/5/14/chartex" xmlns:mc="http://schemas.openxmlformats.org/markup-compatibility/2006" xmlns:aink="http://schemas.microsoft.com/office/drawing/2016/ink" xmlns:am3d="http://schemas.microsoft.com/office/drawing/2017/model3d" xmlns:o="urn:schemas-microsoft-com:office:office" xmlns:oel="http://schemas.microsoft.com/office/2019/extlst" xmlns:r="http://schemas.openxmlformats.org/officeDocument/2006/relationships" xmlns:m="http://schemas.openxmlformats.org/officeDocument/2006/math" xmlns:v="urn:schemas-microsoft-com:vml" xmlns:wp14="http://schemas.microsoft.com/office/word/2010/wordprocessingDrawing" xmlns:wp="http://schemas.openxmlformats.org/drawingml/2006/wordprocessingDrawing" xmlns:w10="urn:schemas-microsoft-com:office:word" xmlns:w="http://schemas.openxmlformats.org/wordprocessingml/2006/main" xmlns:w14="http://schemas.microsoft.com/office/word/2010/wordml" xmlns:w15="http://schemas.microsoft.com/office/word/2012/wordml" xmlns:w16cex="http://schemas.microsoft.com/office/word/2018/wordml/cex" xmlns:w16cid="http://schemas.microsoft.com/office/word/2016/wordml/cid" xmlns:w16="http://schemas.microsoft.com/office/word/2018/wordml" xmlns:w16du="http://schemas.microsoft.com/office/word/2023/wordml/word16du" xmlns:w16sdtdh="http://schemas.microsoft.com/office/word/2020/wordml/sdtdatahash" xmlns:w16sdtfl="http://schemas.microsoft.com/office/word/2024/wordml/sdtformatlock" xmlns:w16se="http://schemas.microsoft.com/office/word/2015/wordml/symex" xmlns:wpg="http://schemas.microsoft.com/office/word/2010/wordprocessingGroup" xmlns:wpi="http://schemas.microsoft.com/office/word/2010/wordprocessingInk" xmlns:wne="http://schemas.microsoft.com/office/word/2006/wordml" xmlns:wps="http://schemas.microsoft.com/office/word/2010/wordprocessingShape" mc:Ignorable="w14 w15 w16se w16cid w16 w16cex w16sdtdh w16sdtfl w16du wp14">
   <w:p>
     <w:pPr>
       <w:pStyle w:val="Pidipagina"/>
@@ -2987,7 +3090,7 @@
 </file>
 
 <file path=word/footnotes.xml><?xml version="1.0" encoding="utf-8"?>
-<w:footnotes xmlns:wpc="http://schemas.microsoft.com/office/word/2010/wordprocessingCanvas" xmlns:cx="http://schemas.microsoft.com/office/drawing/2014/chartex" xmlns:cx1="http://schemas.microsoft.com/office/drawing/2015/9/8/chartex" xmlns:mc="http://schemas.openxmlformats.org/markup-compatibility/2006" xmlns:o="urn:schemas-microsoft-com:office:office" xmlns:r="http://schemas.openxmlformats.org/officeDocument/2006/relationships" xmlns:m="http://schemas.openxmlformats.org/officeDocument/2006/math" xmlns:v="urn:schemas-microsoft-com:vml" xmlns:wp14="http://schemas.microsoft.com/office/word/2010/wordprocessingDrawing" xmlns:wp="http://schemas.openxmlformats.org/drawingml/2006/wordprocessingDrawing" xmlns:w10="urn:schemas-microsoft-com:office:word" xmlns:w="http://schemas.openxmlformats.org/wordprocessingml/2006/main" xmlns:w14="http://schemas.microsoft.com/office/word/2010/wordml" xmlns:w15="http://schemas.microsoft.com/office/word/2012/wordml" xmlns:w16se="http://schemas.microsoft.com/office/word/2015/wordml/symex" xmlns:wpg="http://schemas.microsoft.com/office/word/2010/wordprocessingGroup" xmlns:wpi="http://schemas.microsoft.com/office/word/2010/wordprocessingInk" xmlns:wne="http://schemas.microsoft.com/office/word/2006/wordml" xmlns:wps="http://schemas.microsoft.com/office/word/2010/wordprocessingShape" mc:Ignorable="w14 w15 w16se wp14">
+<w:footnotes xmlns:wpc="http://schemas.microsoft.com/office/word/2010/wordprocessingCanvas" xmlns:cx="http://schemas.microsoft.com/office/drawing/2014/chartex" xmlns:cx1="http://schemas.microsoft.com/office/drawing/2015/9/8/chartex" xmlns:cx2="http://schemas.microsoft.com/office/drawing/2015/10/21/chartex" xmlns:cx3="http://schemas.microsoft.com/office/drawing/2016/5/9/chartex" xmlns:cx4="http://schemas.microsoft.com/office/drawing/2016/5/10/chartex" xmlns:cx5="http://schemas.microsoft.com/office/drawing/2016/5/11/chartex" xmlns:cx6="http://schemas.microsoft.com/office/drawing/2016/5/12/chartex" xmlns:cx7="http://schemas.microsoft.com/office/drawing/2016/5/13/chartex" xmlns:cx8="http://schemas.microsoft.com/office/drawing/2016/5/14/chartex" xmlns:mc="http://schemas.openxmlformats.org/markup-compatibility/2006" xmlns:aink="http://schemas.microsoft.com/office/drawing/2016/ink" xmlns:am3d="http://schemas.microsoft.com/office/drawing/2017/model3d" xmlns:o="urn:schemas-microsoft-com:office:office" xmlns:oel="http://schemas.microsoft.com/office/2019/extlst" xmlns:r="http://schemas.openxmlformats.org/officeDocument/2006/relationships" xmlns:m="http://schemas.openxmlformats.org/officeDocument/2006/math" xmlns:v="urn:schemas-microsoft-com:vml" xmlns:wp14="http://schemas.microsoft.com/office/word/2010/wordprocessingDrawing" xmlns:wp="http://schemas.openxmlformats.org/drawingml/2006/wordprocessingDrawing" xmlns:w10="urn:schemas-microsoft-com:office:word" xmlns:w="http://schemas.openxmlformats.org/wordprocessingml/2006/main" xmlns:w14="http://schemas.microsoft.com/office/word/2010/wordml" xmlns:w15="http://schemas.microsoft.com/office/word/2012/wordml" xmlns:w16cex="http://schemas.microsoft.com/office/word/2018/wordml/cex" xmlns:w16cid="http://schemas.microsoft.com/office/word/2016/wordml/cid" xmlns:w16="http://schemas.microsoft.com/office/word/2018/wordml" xmlns:w16du="http://schemas.microsoft.com/office/word/2023/wordml/word16du" xmlns:w16sdtdh="http://schemas.microsoft.com/office/word/2020/wordml/sdtdatahash" xmlns:w16sdtfl="http://schemas.microsoft.com/office/word/2024/wordml/sdtformatlock" xmlns:w16se="http://schemas.microsoft.com/office/word/2015/wordml/symex" xmlns:wpg="http://schemas.microsoft.com/office/word/2010/wordprocessingGroup" xmlns:wpi="http://schemas.microsoft.com/office/word/2010/wordprocessingInk" xmlns:wne="http://schemas.microsoft.com/office/word/2006/wordml" xmlns:wps="http://schemas.microsoft.com/office/word/2010/wordprocessingShape" mc:Ignorable="w14 w15 w16se w16cid w16 w16cex w16sdtdh w16sdtfl w16du wp14">
   <w:footnote w:type="separator" w:id="-1">
     <w:p>
       <w:pPr>
@@ -3012,7 +3115,7 @@
 </file>
 
 <file path=word/header1.xml><?xml version="1.0" encoding="utf-8"?>
-<w:hdr xmlns:wpc="http://schemas.microsoft.com/office/word/2010/wordprocessingCanvas" xmlns:cx="http://schemas.microsoft.com/office/drawing/2014/chartex" xmlns:cx1="http://schemas.microsoft.com/office/drawing/2015/9/8/chartex" xmlns:mc="http://schemas.openxmlformats.org/markup-compatibility/2006" xmlns:o="urn:schemas-microsoft-com:office:office" xmlns:r="http://schemas.openxmlformats.org/officeDocument/2006/relationships" xmlns:m="http://schemas.openxmlformats.org/officeDocument/2006/math" xmlns:v="urn:schemas-microsoft-com:vml" xmlns:wp14="http://schemas.microsoft.com/office/word/2010/wordprocessingDrawing" xmlns:wp="http://schemas.openxmlformats.org/drawingml/2006/wordprocessingDrawing" xmlns:w10="urn:schemas-microsoft-com:office:word" xmlns:w="http://schemas.openxmlformats.org/wordprocessingml/2006/main" xmlns:w14="http://schemas.microsoft.com/office/word/2010/wordml" xmlns:w15="http://schemas.microsoft.com/office/word/2012/wordml" xmlns:w16se="http://schemas.microsoft.com/office/word/2015/wordml/symex" xmlns:wpg="http://schemas.microsoft.com/office/word/2010/wordprocessingGroup" xmlns:wpi="http://schemas.microsoft.com/office/word/2010/wordprocessingInk" xmlns:wne="http://schemas.microsoft.com/office/word/2006/wordml" xmlns:wps="http://schemas.microsoft.com/office/word/2010/wordprocessingShape" mc:Ignorable="w14 w15 w16se wp14">
+<w:hdr xmlns:wpc="http://schemas.microsoft.com/office/word/2010/wordprocessingCanvas" xmlns:cx="http://schemas.microsoft.com/office/drawing/2014/chartex" xmlns:cx1="http://schemas.microsoft.com/office/drawing/2015/9/8/chartex" xmlns:cx2="http://schemas.microsoft.com/office/drawing/2015/10/21/chartex" xmlns:cx3="http://schemas.microsoft.com/office/drawing/2016/5/9/chartex" xmlns:cx4="http://schemas.microsoft.com/office/drawing/2016/5/10/chartex" xmlns:cx5="http://schemas.microsoft.com/office/drawing/2016/5/11/chartex" xmlns:cx6="http://schemas.microsoft.com/office/drawing/2016/5/12/chartex" xmlns:cx7="http://schemas.microsoft.com/office/drawing/2016/5/13/chartex" xmlns:cx8="http://schemas.microsoft.com/office/drawing/2016/5/14/chartex" xmlns:mc="http://schemas.openxmlformats.org/markup-compatibility/2006" xmlns:aink="http://schemas.microsoft.com/office/drawing/2016/ink" xmlns:am3d="http://schemas.microsoft.com/office/drawing/2017/model3d" xmlns:o="urn:schemas-microsoft-com:office:office" xmlns:oel="http://schemas.microsoft.com/office/2019/extlst" xmlns:r="http://schemas.openxmlformats.org/officeDocument/2006/relationships" xmlns:m="http://schemas.openxmlformats.org/officeDocument/2006/math" xmlns:v="urn:schemas-microsoft-com:vml" xmlns:wp14="http://schemas.microsoft.com/office/word/2010/wordprocessingDrawing" xmlns:wp="http://schemas.openxmlformats.org/drawingml/2006/wordprocessingDrawing" xmlns:w10="urn:schemas-microsoft-com:office:word" xmlns:w="http://schemas.openxmlformats.org/wordprocessingml/2006/main" xmlns:w14="http://schemas.microsoft.com/office/word/2010/wordml" xmlns:w15="http://schemas.microsoft.com/office/word/2012/wordml" xmlns:w16cex="http://schemas.microsoft.com/office/word/2018/wordml/cex" xmlns:w16cid="http://schemas.microsoft.com/office/word/2016/wordml/cid" xmlns:w16="http://schemas.microsoft.com/office/word/2018/wordml" xmlns:w16du="http://schemas.microsoft.com/office/word/2023/wordml/word16du" xmlns:w16sdtdh="http://schemas.microsoft.com/office/word/2020/wordml/sdtdatahash" xmlns:w16sdtfl="http://schemas.microsoft.com/office/word/2024/wordml/sdtformatlock" xmlns:w16se="http://schemas.microsoft.com/office/word/2015/wordml/symex" xmlns:wpg="http://schemas.microsoft.com/office/word/2010/wordprocessingGroup" xmlns:wpi="http://schemas.microsoft.com/office/word/2010/wordprocessingInk" xmlns:wne="http://schemas.microsoft.com/office/word/2006/wordml" xmlns:wps="http://schemas.microsoft.com/office/word/2010/wordprocessingShape" mc:Ignorable="w14 w15 w16se w16cid w16 w16cex w16sdtdh w16sdtfl w16du wp14">
   <w:p>
     <w:pPr>
       <w:pStyle w:val="Intestazione"/>
@@ -3023,7 +3126,7 @@
         <w:lang w:eastAsia="zh-CN"/>
       </w:rPr>
       <w:drawing>
-        <wp:inline distT="0" distB="0" distL="0" distR="0" wp14:anchorId="4120CC20" wp14:editId="2243CBCE">
+        <wp:inline distT="0" distB="0" distL="0" distR="0" wp14:anchorId="47D58E9A" wp14:editId="66CC8A60">
           <wp:extent cx="592531" cy="592531"/>
           <wp:effectExtent l="0" t="0" r="0" b="0"/>
           <wp:docPr id="2" name="Immagine 2"/>
@@ -3080,7 +3183,7 @@
         <w:lang w:eastAsia="zh-CN"/>
       </w:rPr>
       <w:drawing>
-        <wp:inline distT="0" distB="0" distL="0" distR="0" wp14:anchorId="1DEE720F" wp14:editId="5F9A6338">
+        <wp:inline distT="0" distB="0" distL="0" distR="0" wp14:anchorId="4FE57C4F" wp14:editId="31DED112">
           <wp:extent cx="2543530" cy="533474"/>
           <wp:effectExtent l="0" t="0" r="9525" b="0"/>
           <wp:docPr id="1" name="Immagine 1" descr="Immagine che contiene verme&#10;&#10;Descrizione generata automaticamente"/>
@@ -3123,7 +3226,7 @@
 </file>
 
 <file path=word/styles.xml><?xml version="1.0" encoding="utf-8"?>
-<w:styles xmlns:mc="http://schemas.openxmlformats.org/markup-compatibility/2006" xmlns:r="http://schemas.openxmlformats.org/officeDocument/2006/relationships" xmlns:w="http://schemas.openxmlformats.org/wordprocessingml/2006/main" xmlns:w14="http://schemas.microsoft.com/office/word/2010/wordml" xmlns:w15="http://schemas.microsoft.com/office/word/2012/wordml" xmlns:w16se="http://schemas.microsoft.com/office/word/2015/wordml/symex" mc:Ignorable="w14 w15 w16se">
+<w:styles xmlns:mc="http://schemas.openxmlformats.org/markup-compatibility/2006" xmlns:r="http://schemas.openxmlformats.org/officeDocument/2006/relationships" xmlns:w="http://schemas.openxmlformats.org/wordprocessingml/2006/main" xmlns:w14="http://schemas.microsoft.com/office/word/2010/wordml" xmlns:w15="http://schemas.microsoft.com/office/word/2012/wordml" xmlns:w16cex="http://schemas.microsoft.com/office/word/2018/wordml/cex" xmlns:w16cid="http://schemas.microsoft.com/office/word/2016/wordml/cid" xmlns:w16="http://schemas.microsoft.com/office/word/2018/wordml" xmlns:w16du="http://schemas.microsoft.com/office/word/2023/wordml/word16du" xmlns:w16sdtdh="http://schemas.microsoft.com/office/word/2020/wordml/sdtdatahash" xmlns:w16sdtfl="http://schemas.microsoft.com/office/word/2024/wordml/sdtformatlock" xmlns:w16se="http://schemas.microsoft.com/office/word/2015/wordml/symex" mc:Ignorable="w14 w15 w16se w16cid w16 w16cex w16sdtdh w16sdtfl w16du">
   <w:docDefaults>
     <w:rPrDefault>
       <w:rPr>
@@ -3139,7 +3242,7 @@
       </w:pPr>
     </w:pPrDefault>
   </w:docDefaults>
-  <w:latentStyles w:defLockedState="0" w:defUIPriority="99" w:defSemiHidden="0" w:defUnhideWhenUsed="0" w:defQFormat="0" w:count="371">
+  <w:latentStyles w:defLockedState="0" w:defUIPriority="99" w:defSemiHidden="0" w:defUnhideWhenUsed="0" w:defQFormat="0" w:count="376">
     <w:lsdException w:name="Normal" w:uiPriority="0" w:qFormat="1"/>
     <w:lsdException w:name="heading 1" w:uiPriority="9" w:qFormat="1"/>
     <w:lsdException w:name="heading 2" w:semiHidden="1" w:uiPriority="9" w:unhideWhenUsed="1" w:qFormat="1"/>
@@ -3511,6 +3614,11 @@
     <w:lsdException w:name="List Table 5 Dark Accent 6" w:uiPriority="50"/>
     <w:lsdException w:name="List Table 6 Colorful Accent 6" w:uiPriority="51"/>
     <w:lsdException w:name="List Table 7 Colorful Accent 6" w:uiPriority="52"/>
+    <w:lsdException w:name="Mention" w:semiHidden="1" w:unhideWhenUsed="1"/>
+    <w:lsdException w:name="Smart Hyperlink" w:semiHidden="1" w:unhideWhenUsed="1"/>
+    <w:lsdException w:name="Hashtag" w:semiHidden="1" w:unhideWhenUsed="1"/>
+    <w:lsdException w:name="Unresolved Mention" w:semiHidden="1" w:unhideWhenUsed="1"/>
+    <w:lsdException w:name="Smart Link" w:semiHidden="1" w:unhideWhenUsed="1"/>
   </w:latentStyles>
   <w:style w:type="paragraph" w:default="1" w:styleId="Normale">
     <w:name w:val="Normal"/>
@@ -3563,6 +3671,7 @@
   <w:style w:type="character" w:default="1" w:styleId="Carpredefinitoparagrafo">
     <w:name w:val="Default Paragraph Font"/>
     <w:uiPriority w:val="1"/>
+    <w:semiHidden/>
     <w:unhideWhenUsed/>
   </w:style>
   <w:style w:type="table" w:default="1" w:styleId="Tabellanormale">

</xml_diff>